<commit_message>
minor corrections to docs
</commit_message>
<xml_diff>
--- a/documentation/URS_dokumentacija.docx
+++ b/documentation/URS_dokumentacija.docx
@@ -3697,7 +3697,7 @@
         <w:t xml:space="preserve">Atmega16A je CMOS-ov 8-bitni </w:t>
       </w:r>
       <w:r>
-        <w:t>mikro kontroler</w:t>
+        <w:t>mikrokontroler</w:t>
       </w:r>
       <w:r>
         <w:t xml:space="preserve"> male snage zasnovan na RISC arhitekturi</w:t>
@@ -3867,27 +3867,14 @@
             <w:r>
               <w:t xml:space="preserve">Slika </w:t>
             </w:r>
-            <w:r>
-              <w:fldChar w:fldCharType="begin"/>
-            </w:r>
-            <w:r>
-              <w:instrText xml:space="preserve"> SEQ Slika \* ARABIC </w:instrText>
-            </w:r>
-            <w:r>
-              <w:fldChar w:fldCharType="separate"/>
-            </w:r>
-            <w:r>
-              <w:rPr>
-                <w:noProof/>
-              </w:rPr>
-              <w:t>2</w:t>
-            </w:r>
-            <w:r>
-              <w:rPr>
-                <w:noProof/>
-              </w:rPr>
-              <w:fldChar w:fldCharType="end"/>
-            </w:r>
+            <w:fldSimple w:instr=" SEQ Slika \* ARABIC ">
+              <w:r>
+                <w:rPr>
+                  <w:noProof/>
+                </w:rPr>
+                <w:t>2</w:t>
+              </w:r>
+            </w:fldSimple>
             <w:r>
               <w:t>: Pinout ATmega16A</w:t>
             </w:r>
@@ -3925,7 +3912,7 @@
         <w:t xml:space="preserve">Sam Atmega16A </w:t>
       </w:r>
       <w:r>
-        <w:t>mikro kontroler</w:t>
+        <w:t>mikrokontroler</w:t>
       </w:r>
       <w:r>
         <w:t xml:space="preserve"> se nalazi u sklopu mini razvojne pločice AVR mega16/32 koji proizvodi ATMEL. Taj sastav olakšava </w:t>
@@ -4014,14 +4001,27 @@
       <w:r>
         <w:t xml:space="preserve">Slika </w:t>
       </w:r>
-      <w:fldSimple w:instr=" SEQ Slika \* ARABIC ">
-        <w:r>
-          <w:rPr>
-            <w:noProof/>
-          </w:rPr>
-          <w:t>3</w:t>
-        </w:r>
-      </w:fldSimple>
+      <w:r>
+        <w:fldChar w:fldCharType="begin"/>
+      </w:r>
+      <w:r>
+        <w:instrText xml:space="preserve"> SEQ Slika \* ARABIC </w:instrText>
+      </w:r>
+      <w:r>
+        <w:fldChar w:fldCharType="separate"/>
+      </w:r>
+      <w:r>
+        <w:rPr>
+          <w:noProof/>
+        </w:rPr>
+        <w:t>3</w:t>
+      </w:r>
+      <w:r>
+        <w:rPr>
+          <w:noProof/>
+        </w:rPr>
+        <w:fldChar w:fldCharType="end"/>
+      </w:r>
       <w:r>
         <w:t>: AVR ATmega16/32 mini razvojna pločica</w:t>
       </w:r>
@@ -4081,16 +4081,35 @@
       <w:r>
         <w:t xml:space="preserve">Slika </w:t>
       </w:r>
-      <w:fldSimple w:instr=" SEQ Slika \* ARABIC ">
-        <w:r>
-          <w:rPr>
-            <w:noProof/>
-          </w:rPr>
-          <w:t>4</w:t>
-        </w:r>
-      </w:fldSimple>
-      <w:r>
-        <w:t>: raspored komponenata AVR ATmega16/32 pločice</w:t>
+      <w:r>
+        <w:fldChar w:fldCharType="begin"/>
+      </w:r>
+      <w:r>
+        <w:instrText xml:space="preserve"> SEQ Slika \* ARABIC </w:instrText>
+      </w:r>
+      <w:r>
+        <w:fldChar w:fldCharType="separate"/>
+      </w:r>
+      <w:r>
+        <w:rPr>
+          <w:noProof/>
+        </w:rPr>
+        <w:t>4</w:t>
+      </w:r>
+      <w:r>
+        <w:rPr>
+          <w:noProof/>
+        </w:rPr>
+        <w:fldChar w:fldCharType="end"/>
+      </w:r>
+      <w:r>
+        <w:t xml:space="preserve">: </w:t>
+      </w:r>
+      <w:r>
+        <w:t>R</w:t>
+      </w:r>
+      <w:r>
+        <w:t>aspored komponenata AVR ATmega16/32 pločice</w:t>
       </w:r>
     </w:p>
     <w:p>
@@ -4289,7 +4308,7 @@
         <w:t xml:space="preserve">Atmega </w:t>
       </w:r>
       <w:r>
-        <w:t>mikro kontroler</w:t>
+        <w:t>mikrokontroler</w:t>
       </w:r>
       <w:r>
         <w:t xml:space="preserve"> sa izvedenim pinovima</w:t>
@@ -4493,32 +4512,16 @@
               <w:jc w:val="center"/>
             </w:pPr>
             <w:r>
-              <w:t xml:space="preserve"> </w:t>
-            </w:r>
-            <w:r>
-              <w:t xml:space="preserve">Slika </w:t>
-            </w:r>
-            <w:r>
-              <w:fldChar w:fldCharType="begin"/>
-            </w:r>
-            <w:r>
-              <w:instrText xml:space="preserve"> SEQ Slika \* ARABIC </w:instrText>
-            </w:r>
-            <w:r>
-              <w:fldChar w:fldCharType="separate"/>
-            </w:r>
-            <w:r>
-              <w:rPr>
-                <w:noProof/>
-              </w:rPr>
-              <w:t>5</w:t>
-            </w:r>
-            <w:r>
-              <w:rPr>
-                <w:noProof/>
-              </w:rPr>
-              <w:fldChar w:fldCharType="end"/>
-            </w:r>
+              <w:t xml:space="preserve"> Slika </w:t>
+            </w:r>
+            <w:fldSimple w:instr=" SEQ Slika \* ARABIC ">
+              <w:r>
+                <w:rPr>
+                  <w:noProof/>
+                </w:rPr>
+                <w:t>5</w:t>
+              </w:r>
+            </w:fldSimple>
             <w:r>
               <w:t>: Segmenti LCD zaslona</w:t>
             </w:r>
@@ -4597,27 +4600,14 @@
             <w:r>
               <w:t xml:space="preserve">Slika </w:t>
             </w:r>
-            <w:r>
-              <w:fldChar w:fldCharType="begin"/>
-            </w:r>
-            <w:r>
-              <w:instrText xml:space="preserve"> SEQ Slika \* ARABIC </w:instrText>
-            </w:r>
-            <w:r>
-              <w:fldChar w:fldCharType="separate"/>
-            </w:r>
-            <w:r>
-              <w:rPr>
-                <w:noProof/>
-              </w:rPr>
-              <w:t>6</w:t>
-            </w:r>
-            <w:r>
-              <w:rPr>
-                <w:noProof/>
-              </w:rPr>
-              <w:fldChar w:fldCharType="end"/>
-            </w:r>
+            <w:fldSimple w:instr=" SEQ Slika \* ARABIC ">
+              <w:r>
+                <w:rPr>
+                  <w:noProof/>
+                </w:rPr>
+                <w:t>6</w:t>
+              </w:r>
+            </w:fldSimple>
             <w:r>
               <w:t>: Pinovi LCD modula</w:t>
             </w:r>
@@ -4789,14 +4779,27 @@
       <w:r>
         <w:t xml:space="preserve">Slika </w:t>
       </w:r>
-      <w:fldSimple w:instr=" SEQ Slika \* ARABIC ">
-        <w:r>
-          <w:rPr>
-            <w:noProof/>
-          </w:rPr>
-          <w:t>7</w:t>
-        </w:r>
-      </w:fldSimple>
+      <w:r>
+        <w:fldChar w:fldCharType="begin"/>
+      </w:r>
+      <w:r>
+        <w:instrText xml:space="preserve"> SEQ Slika \* ARABIC </w:instrText>
+      </w:r>
+      <w:r>
+        <w:fldChar w:fldCharType="separate"/>
+      </w:r>
+      <w:r>
+        <w:rPr>
+          <w:noProof/>
+        </w:rPr>
+        <w:t>7</w:t>
+      </w:r>
+      <w:r>
+        <w:rPr>
+          <w:noProof/>
+        </w:rPr>
+        <w:fldChar w:fldCharType="end"/>
+      </w:r>
       <w:r>
         <w:t>: Vremenski dijagram rada HC-SR04 senzora</w:t>
       </w:r>
@@ -4903,14 +4906,27 @@
       <w:r>
         <w:t xml:space="preserve">Slika </w:t>
       </w:r>
-      <w:fldSimple w:instr=" SEQ Slika \* ARABIC ">
-        <w:r>
-          <w:rPr>
-            <w:noProof/>
-          </w:rPr>
-          <w:t>8</w:t>
-        </w:r>
-      </w:fldSimple>
+      <w:r>
+        <w:fldChar w:fldCharType="begin"/>
+      </w:r>
+      <w:r>
+        <w:instrText xml:space="preserve"> SEQ Slika \* ARABIC </w:instrText>
+      </w:r>
+      <w:r>
+        <w:fldChar w:fldCharType="separate"/>
+      </w:r>
+      <w:r>
+        <w:rPr>
+          <w:noProof/>
+        </w:rPr>
+        <w:t>8</w:t>
+      </w:r>
+      <w:r>
+        <w:rPr>
+          <w:noProof/>
+        </w:rPr>
+        <w:fldChar w:fldCharType="end"/>
+      </w:r>
       <w:r>
         <w:t>: Shema spoja</w:t>
       </w:r>
@@ -4970,13 +4986,16 @@
         <w:t>z savjete s interneta i eksperimentaln</w:t>
       </w:r>
       <w:r>
-        <w:t>im</w:t>
-      </w:r>
-      <w:r>
-        <w:t xml:space="preserve"> pokušaj</w:t>
-      </w:r>
-      <w:r>
-        <w:t>ima.</w:t>
+        <w:t>e</w:t>
+      </w:r>
+      <w:r>
+        <w:t xml:space="preserve"> pokuša</w:t>
+      </w:r>
+      <w:r>
+        <w:t>je</w:t>
+      </w:r>
+      <w:r>
+        <w:t>.</w:t>
       </w:r>
     </w:p>
     <w:p>
@@ -5011,7 +5030,13 @@
         <w:t>Input Capture Edge Select</w:t>
       </w:r>
       <w:r>
-        <w:t xml:space="preserve">) koji prati ako se na ICP1 (eng. Input Capture Pin) pojavio signal visoke razine te ako je sprema vrijednost brojača u ICR1 i postavlja vrijednost ICF1 koji omogućuje prekid. </w:t>
+        <w:t>) koji prati ako se na ICP1 (eng. Input Capture Pin) pojavio signal visoke razine te ako je sprem</w:t>
+      </w:r>
+      <w:r>
+        <w:t>n</w:t>
+      </w:r>
+      <w:r>
+        <w:t xml:space="preserve">a vrijednost brojača u ICR1 i postavlja vrijednost ICF1 koji omogućuje prekid. </w:t>
       </w:r>
       <w:r>
         <w:t>Zatim</w:t>
@@ -5062,7 +5087,13 @@
         <w:t>µs</w:t>
       </w:r>
       <w:r>
-        <w:t xml:space="preserve"> koje je definirano maksimalno čekanje senzora. Sav rad se odvija u rutini za prekide. Prekid se poziva jednom kada je signal rastućeg brida gdje rutina postavlja TCCR1</w:t>
+        <w:t xml:space="preserve"> koj</w:t>
+      </w:r>
+      <w:r>
+        <w:t>im</w:t>
+      </w:r>
+      <w:r>
+        <w:t xml:space="preserve"> je definirano maksimalno čekanje senzora. Sav rad se odvija u rutini za prekide. Prekid se poziva jednom kada je signal rastućeg brida gdje rutina postavlja TCCR1</w:t>
       </w:r>
       <w:r>
         <w:t xml:space="preserve">B da nema </w:t>
@@ -5121,7 +5152,7 @@
         <w:t xml:space="preserve">Također implementiran je rad </w:t>
       </w:r>
       <w:r>
-        <w:t>zujalice</w:t>
+        <w:t>buzzera</w:t>
       </w:r>
       <w:r>
         <w:t xml:space="preserve"> prema sljedećim pravilima:</w:t>
@@ -5410,7 +5441,13 @@
         <w:jc w:val="both"/>
       </w:pPr>
       <w:r>
-        <w:t>Pojašnjenje slike 9:</w:t>
+        <w:t xml:space="preserve">Pojašnjenje </w:t>
+      </w:r>
+      <w:r>
+        <w:t>S</w:t>
+      </w:r>
+      <w:r>
+        <w:t>like 9:</w:t>
       </w:r>
     </w:p>
     <w:p>
@@ -5561,7 +5598,13 @@
         <w:jc w:val="both"/>
       </w:pPr>
       <w:r>
-        <w:t>Pojašnjenje slike 10:</w:t>
+        <w:t xml:space="preserve">Pojašnjenje </w:t>
+      </w:r>
+      <w:r>
+        <w:t>S</w:t>
+      </w:r>
+      <w:r>
+        <w:t>like 10:</w:t>
       </w:r>
     </w:p>
     <w:p>
@@ -5693,10 +5736,55 @@
         <w:t>na dodir</w:t>
       </w:r>
       <w:r>
-        <w:t xml:space="preserve"> čak i uz konzultacije sa dokumentacijo. Čak i sa spoje</w:t>
-      </w:r>
-      <w:r>
-        <w:t xml:space="preserve">nim zaslonom, čip ne bi imao dovoljno pinova za spajati senzore i zujalicu. Iz tog razloga smo odustali od </w:t>
+        <w:t>,</w:t>
+      </w:r>
+      <w:r>
+        <w:t xml:space="preserve"> čak i uz konzultacije sa dokumentacijo</w:t>
+      </w:r>
+      <w:r>
+        <w:t>m</w:t>
+      </w:r>
+      <w:r>
+        <w:t xml:space="preserve">. </w:t>
+      </w:r>
+      <w:r>
+        <w:t>Također, sa</w:t>
+      </w:r>
+      <w:r>
+        <w:t xml:space="preserve"> spoje</w:t>
+      </w:r>
+      <w:r>
+        <w:t xml:space="preserve">nim zaslonom, </w:t>
+      </w:r>
+      <w:r>
+        <w:t>mikrokontroler</w:t>
+      </w:r>
+      <w:r>
+        <w:t xml:space="preserve"> ne bi imao dovoljno pinova za spaja</w:t>
+      </w:r>
+      <w:r>
+        <w:t>nje</w:t>
+      </w:r>
+      <w:r>
+        <w:t xml:space="preserve"> senzor</w:t>
+      </w:r>
+      <w:r>
+        <w:t>a</w:t>
+      </w:r>
+      <w:r>
+        <w:t xml:space="preserve"> i </w:t>
+      </w:r>
+      <w:r>
+        <w:t>buzzera</w:t>
+      </w:r>
+      <w:r>
+        <w:t>. Iz tog</w:t>
+      </w:r>
+      <w:r>
+        <w:t>a</w:t>
+      </w:r>
+      <w:r>
+        <w:t xml:space="preserve"> razloga smo odustali od </w:t>
       </w:r>
       <w:r>
         <w:t>zaslona na dodir</w:t>
@@ -5708,19 +5796,34 @@
         <w:t xml:space="preserve">LCD </w:t>
       </w:r>
       <w:r>
-        <w:t>16x2 zaslon. Nakon toga smo naišli na</w:t>
-      </w:r>
-      <w:r>
-        <w:t xml:space="preserve"> problem prouzročen našim nemarom. Tijekom spajanja ultrazvučnih senzora, zanemarili smo informaciju koja nam je dana do znanja iz njihove popratne dokumentacije, to da su ECHO pinovi izlazni te smo ih kratko spojili u pokušaju paralelnog spoja oba senzora na isti t</w:t>
-      </w:r>
-      <w:r>
-        <w:t>aj</w:t>
-      </w:r>
-      <w:r>
-        <w:t xml:space="preserve">mer. </w:t>
-      </w:r>
-      <w:r>
-        <w:t xml:space="preserve">Dok je u planu bilo paralelno spajanje pinova na jedan prekid, zbog nedostatka led dioda koje omogućuju paralelni spoj, odlučili smo se za spajanje na različite prekide. </w:t>
+        <w:t xml:space="preserve">16x2 zaslon. </w:t>
+      </w:r>
+    </w:p>
+    <w:p>
+      <w:pPr>
+        <w:ind w:firstLine="432"/>
+        <w:jc w:val="both"/>
+      </w:pPr>
+      <w:r>
+        <w:t>Nakon toga smo naišli na</w:t>
+      </w:r>
+      <w:r>
+        <w:t xml:space="preserve"> problem prouzročen našim nemarom. Tijekom spajanja ultrazvučnih senzora, zanemarili smo informaciju koja nam je dana do znanja iz njihove popratne dokumentacije, to da su ECHO pinovi izlazni</w:t>
+      </w:r>
+      <w:r>
+        <w:t>,</w:t>
+      </w:r>
+      <w:r>
+        <w:t xml:space="preserve"> te smo ih kratko spojili u pokušaju paralelnog spoja oba senzora na isti t</w:t>
+      </w:r>
+      <w:r>
+        <w:t>imer</w:t>
+      </w:r>
+      <w:r>
+        <w:t xml:space="preserve">. </w:t>
+      </w:r>
+      <w:r>
+        <w:t xml:space="preserve">Dok je u planu bilo paralelno spajanje pinova na jedan prekid, zbog nedostatka dioda koje omogućuju paralelni spoj, odlučili smo se za spajanje na različite prekide. </w:t>
       </w:r>
     </w:p>
     <w:p>
@@ -5739,10 +5842,31 @@
         <w:ind w:firstLine="432"/>
       </w:pPr>
       <w:r>
-        <w:t>U radu smo se upoznali sa načinom mjerenja udaljenosti HC-SR04 senzora kao i različitim vrstama prekida. Poboljšali smo snalaženje u različitim oblicima dokumentacije uglavnom zbog nedostatka ostalih materijala na internetu</w:t>
-      </w:r>
-      <w:r>
-        <w:t xml:space="preserve"> kao i samom pisanju koda zbog rada u timu</w:t>
+        <w:t xml:space="preserve">U radu smo se upoznali sa načinom mjerenja udaljenosti HC-SR04 senzora kao i različitim vrstama prekida. Poboljšali smo </w:t>
+      </w:r>
+      <w:r>
+        <w:t xml:space="preserve">se u </w:t>
+      </w:r>
+      <w:r>
+        <w:t>snalaženj</w:t>
+      </w:r>
+      <w:r>
+        <w:t>u</w:t>
+      </w:r>
+      <w:r>
+        <w:t xml:space="preserve"> u različitim oblicima dokumentacije uglavnom zbog nedostatka ostalih materijala na internetu</w:t>
+      </w:r>
+      <w:r>
+        <w:t>,</w:t>
+      </w:r>
+      <w:r>
+        <w:t xml:space="preserve"> kao i </w:t>
+      </w:r>
+      <w:r>
+        <w:t xml:space="preserve">u </w:t>
+      </w:r>
+      <w:r>
+        <w:t>samom pisanju koda zbog rada u timu</w:t>
       </w:r>
       <w:r>
         <w:t>.</w:t>

</xml_diff>